<commit_message>
Removed unused CoreWeb project
</commit_message>
<xml_diff>
--- a/doc/Gateways(.NET).docx
+++ b/doc/Gateways(.NET).docx
@@ -323,7 +323,7 @@
         <w:rPr>
           <w:rFonts w:ascii="Courier New" w:eastAsia="Times New Roman" w:hAnsi="Courier New" w:cs="Courier New"/>
           <w:color w:val="000000"/>
-          <w:highlight w:val="yellow"/>
+          <w:highlight w:val="green"/>
           <w:lang w:eastAsia="bg-BG"/>
         </w:rPr>
         <w:t xml:space="preserve">Automated build: </w:t>
@@ -332,7 +332,7 @@
         <w:rPr>
           <w:rFonts w:ascii="Courier New" w:eastAsia="Times New Roman" w:hAnsi="Courier New" w:cs="Courier New"/>
           <w:color w:val="000000"/>
-          <w:highlight w:val="yellow"/>
+          <w:highlight w:val="green"/>
           <w:lang w:val="en-US" w:eastAsia="bg-BG"/>
         </w:rPr>
         <w:t>Solution of choice</w:t>
@@ -495,8 +495,6 @@
         </w:rPr>
         <w:t>no more that 10 peripheral devices are allowed for a gateway</w:t>
       </w:r>
-      <w:bookmarkStart w:id="0" w:name="_GoBack"/>
-      <w:bookmarkEnd w:id="0"/>
       <w:r>
         <w:rPr>
           <w:rFonts w:ascii="Arial" w:eastAsia="Times New Roman" w:hAnsi="Arial" w:cs="Arial"/>
@@ -897,6 +895,8 @@
         </w:rPr>
         <w:t>Other considerations</w:t>
       </w:r>
+      <w:bookmarkStart w:id="0" w:name="_GoBack"/>
+      <w:bookmarkEnd w:id="0"/>
     </w:p>
     <w:p>
       <w:pPr>
@@ -936,7 +936,7 @@
         <w:rPr>
           <w:rFonts w:ascii="Arial" w:eastAsia="Times New Roman" w:hAnsi="Arial" w:cs="Arial"/>
           <w:color w:val="000000"/>
-          <w:highlight w:val="yellow"/>
+          <w:highlight w:val="green"/>
           <w:shd w:val="clear" w:color="auto" w:fill="FFFFFF"/>
           <w:lang w:eastAsia="bg-BG"/>
         </w:rPr>
@@ -1703,6 +1703,7 @@
   <w:style w:type="character" w:default="1" w:styleId="Fuentedeprrafopredeter">
     <w:name w:val="Default Paragraph Font"/>
     <w:uiPriority w:val="1"/>
+    <w:semiHidden/>
     <w:unhideWhenUsed/>
   </w:style>
   <w:style w:type="table" w:default="1" w:styleId="Tablanormal">

</xml_diff>

<commit_message>
Adding details & status messages in the api response
</commit_message>
<xml_diff>
--- a/doc/Gateways(.NET).docx
+++ b/doc/Gateways(.NET).docx
@@ -52,7 +52,7 @@
         <w:rPr>
           <w:rFonts w:ascii="Arial" w:eastAsia="Times New Roman" w:hAnsi="Arial" w:cs="Arial"/>
           <w:color w:val="000000"/>
-          <w:highlight w:val="yellow"/>
+          <w:highlight w:val="green"/>
           <w:lang w:eastAsia="bg-BG"/>
         </w:rPr>
         <w:t>The solution must comply with the requirements.</w:t>
@@ -134,19 +134,13 @@
         <w:rPr>
           <w:rFonts w:ascii="Arial" w:eastAsia="Times New Roman" w:hAnsi="Arial" w:cs="Arial"/>
           <w:color w:val="000000"/>
-          <w:highlight w:val="yellow"/>
-          <w:lang w:eastAsia="bg-BG"/>
-        </w:rPr>
-        <w:t>Instructions how to use the solution must also be provided (resource names, SQL scripts to import test data, other scripts, etc.)</w:t>
-      </w:r>
-      <w:r>
-        <w:rPr>
-          <w:rFonts w:ascii="Arial" w:eastAsia="Times New Roman" w:hAnsi="Arial" w:cs="Arial"/>
-          <w:color w:val="000000"/>
-          <w:lang w:eastAsia="bg-BG"/>
-        </w:rPr>
-        <w:t>.</w:t>
-      </w:r>
+          <w:highlight w:val="green"/>
+          <w:lang w:eastAsia="bg-BG"/>
+        </w:rPr>
+        <w:t>Instructions how to use the solution must also be provided (resource names, SQL scripts to import test data, other scripts, etc.).</w:t>
+      </w:r>
+      <w:bookmarkStart w:id="0" w:name="_GoBack"/>
+      <w:bookmarkEnd w:id="0"/>
     </w:p>
     <w:p>
       <w:pPr>
@@ -384,14 +378,29 @@
           <w:lang w:eastAsia="bg-BG"/>
         </w:rPr>
       </w:pPr>
-      <w:r>
-        <w:rPr>
-          <w:rFonts w:ascii="Arial" w:eastAsia="Times New Roman" w:hAnsi="Arial" w:cs="Arial"/>
-          <w:color w:val="000000"/>
-          <w:shd w:val="clear" w:color="auto" w:fill="FFFFFF"/>
-          <w:lang w:eastAsia="bg-BG"/>
-        </w:rPr>
-        <w:t xml:space="preserve">This sample project is managing gateways - master devices that control multiple peripheral devices. </w:t>
+      <w:bookmarkStart w:id="1" w:name="OLE_LINK1"/>
+      <w:bookmarkStart w:id="2" w:name="OLE_LINK2"/>
+      <w:bookmarkStart w:id="3" w:name="OLE_LINK5"/>
+      <w:bookmarkStart w:id="4" w:name="OLE_LINK6"/>
+      <w:r>
+        <w:rPr>
+          <w:rFonts w:ascii="Arial" w:eastAsia="Times New Roman" w:hAnsi="Arial" w:cs="Arial"/>
+          <w:color w:val="000000"/>
+          <w:shd w:val="clear" w:color="auto" w:fill="FFFFFF"/>
+          <w:lang w:eastAsia="bg-BG"/>
+        </w:rPr>
+        <w:t>This sample project is managing gateways - master devices that control multiple peripheral devices.</w:t>
+      </w:r>
+      <w:bookmarkEnd w:id="1"/>
+      <w:bookmarkEnd w:id="2"/>
+      <w:r>
+        <w:rPr>
+          <w:rFonts w:ascii="Arial" w:eastAsia="Times New Roman" w:hAnsi="Arial" w:cs="Arial"/>
+          <w:color w:val="000000"/>
+          <w:shd w:val="clear" w:color="auto" w:fill="FFFFFF"/>
+          <w:lang w:eastAsia="bg-BG"/>
+        </w:rPr>
+        <w:t xml:space="preserve"> </w:t>
       </w:r>
     </w:p>
     <w:p>
@@ -466,6 +475,8 @@
           <w:lang w:eastAsia="bg-BG"/>
         </w:rPr>
       </w:pPr>
+      <w:bookmarkStart w:id="5" w:name="OLE_LINK3"/>
+      <w:bookmarkStart w:id="6" w:name="OLE_LINK4"/>
       <w:r>
         <w:rPr>
           <w:rFonts w:ascii="Arial" w:eastAsia="Times New Roman" w:hAnsi="Arial" w:cs="Arial"/>
@@ -504,6 +515,8 @@
         </w:rPr>
         <w:t>.</w:t>
       </w:r>
+      <w:bookmarkEnd w:id="5"/>
+      <w:bookmarkEnd w:id="6"/>
     </w:p>
     <w:p>
       <w:pPr>
@@ -591,6 +604,8 @@
         </w:rPr>
         <w:t>.</w:t>
       </w:r>
+      <w:bookmarkEnd w:id="3"/>
+      <w:bookmarkEnd w:id="4"/>
     </w:p>
     <w:p>
       <w:pPr>
@@ -614,6 +629,8 @@
           <w:lang w:eastAsia="bg-BG"/>
         </w:rPr>
       </w:pPr>
+      <w:bookmarkStart w:id="7" w:name="OLE_LINK7"/>
+      <w:bookmarkStart w:id="8" w:name="OLE_LINK8"/>
       <w:r>
         <w:rPr>
           <w:rFonts w:ascii="Arial" w:eastAsia="Times New Roman" w:hAnsi="Arial" w:cs="Arial"/>
@@ -747,6 +764,10 @@
           <w:lang w:eastAsia="bg-BG"/>
         </w:rPr>
       </w:pPr>
+      <w:bookmarkStart w:id="9" w:name="OLE_LINK9"/>
+      <w:bookmarkStart w:id="10" w:name="OLE_LINK10"/>
+      <w:bookmarkEnd w:id="7"/>
+      <w:bookmarkEnd w:id="8"/>
       <w:r>
         <w:rPr>
           <w:rFonts w:ascii="Arial" w:eastAsia="Times New Roman" w:hAnsi="Arial" w:cs="Arial"/>
@@ -869,6 +890,8 @@
         <w:t>status - online/offline.</w:t>
       </w:r>
     </w:p>
+    <w:bookmarkEnd w:id="9"/>
+    <w:bookmarkEnd w:id="10"/>
     <w:p>
       <w:pPr>
         <w:spacing w:before="400" w:after="120" w:line="240" w:lineRule="auto"/>
@@ -895,8 +918,6 @@
         </w:rPr>
         <w:t>Other considerations</w:t>
       </w:r>
-      <w:bookmarkStart w:id="0" w:name="_GoBack"/>
-      <w:bookmarkEnd w:id="0"/>
     </w:p>
     <w:p>
       <w:pPr>
@@ -909,6 +930,8 @@
           <w:lang w:eastAsia="bg-BG"/>
         </w:rPr>
       </w:pPr>
+      <w:bookmarkStart w:id="11" w:name="OLE_LINK11"/>
+      <w:bookmarkStart w:id="12" w:name="OLE_LINK12"/>
       <w:r>
         <w:rPr>
           <w:rFonts w:ascii="Arial" w:eastAsia="Times New Roman" w:hAnsi="Arial" w:cs="Arial"/>
@@ -964,6 +987,8 @@
         </w:rPr>
         <w:t>Provide basic unit tests (if you have time).</w:t>
       </w:r>
+      <w:bookmarkEnd w:id="11"/>
+      <w:bookmarkEnd w:id="12"/>
     </w:p>
     <w:p/>
     <w:sectPr>

</xml_diff>